<commit_message>
Notes for Logan scenes and new ideas for the detective: An opera buff. A feminist.
</commit_message>
<xml_diff>
--- a/Logan_Scenes_0813.docx
+++ b/Logan_Scenes_0813.docx
@@ -406,7 +406,21 @@
       </w:r>
       <w:proofErr w:type="spellEnd"/>
       <w:r>
-        <w:t xml:space="preserve"> based on real people. That would create an identity crisis. I just — I give people alternatives. I give them the possibility of another life. Like, when my mail girl left for law school, I gifted her a profile, where she's a mail delivery scout, and she dates this guitarist, Mickey, who needs a kidney transplant, because he was born with only one. One kidney. I wonder how he's doing now.... Anyway, she doesn't live here anymore. She moved away, for law school. </w:t>
+        <w:t xml:space="preserve"> based on real people. That would create an identity crisis. I just — </w:t>
+      </w:r>
+      <w:commentRangeStart w:id="0"/>
+      <w:r>
+        <w:t>I give people alternatives</w:t>
+      </w:r>
+      <w:commentRangeEnd w:id="0"/>
+      <w:r>
+        <w:rPr>
+          <w:rStyle w:val="CommentReference"/>
+        </w:rPr>
+        <w:commentReference w:id="0"/>
+      </w:r>
+      <w:r>
+        <w:t xml:space="preserve">. I give them the possibility of another life. Like, when my mail girl left for law school, I gifted her a profile, where she's a mail delivery scout, and she dates this guitarist, Mickey, who needs a kidney transplant, because he was born with only one. One kidney. I wonder how he's doing now.... Anyway, she doesn't live here anymore. She moved away, for law school. </w:t>
       </w:r>
     </w:p>
     <w:p/>
@@ -675,7 +689,19 @@
     </w:p>
     <w:p>
       <w:r>
-        <w:t>Yeah. Sometimes, I feel like — it's like she decides what kind of day I will have, by the emotion encapsulated in her song. And it's never very clear or straightforward. It's not like that chart you use with the smiley faces — do you know that chart? "Today I feel sad," "Today I feel anxious," "Today I feel lonely" — and it's not like, "I am 83 percent bored and 17 percent excited." Or maybe it is like that, except without math. Because even when she sings a song that's supposed to be happy, she's got — she sounds sad. Or maybe music is just always sad. Like it taps into this sadness that words, when they're spoken and not sung, can't reach because they don't have long enough sound</w:t>
+        <w:t xml:space="preserve">Yeah. Sometimes, I feel like — it's like she decides what kind of day I will have, by the emotion encapsulated in her song. And it's never very clear or straightforward. It's not like that chart you use with the smiley faces — do you know that chart? "Today I feel sad," "Today I feel anxious," "Today I feel lonely" — and it's not like, "I am 83 percent bored and 17 percent excited." Or maybe it is like that, except without </w:t>
+      </w:r>
+      <w:r>
+        <w:t xml:space="preserve">the </w:t>
+      </w:r>
+      <w:r>
+        <w:t>math. Because even when she sings a song that's supposed to be happy, she's got — she sounds s</w:t>
+      </w:r>
+      <w:r>
+        <w:t>o s</w:t>
+      </w:r>
+      <w:r>
+        <w:t>ad. Or maybe music is just always sad. Like it taps into this sadness that words, when they're spoken and not sung, can't reach because they don't have long enough sound</w:t>
       </w:r>
       <w:r>
         <w:t xml:space="preserve"> </w:t>
@@ -770,7 +796,16 @@
         <w:t>Of course not! She</w:t>
       </w:r>
       <w:r>
-        <w:t xml:space="preserve"> doesn’t have a vagina. (Vaginas are gross face.) </w:t>
+        <w:t xml:space="preserve"> doesn’t have a vagina. (Makes a “v</w:t>
+      </w:r>
+      <w:r>
+        <w:t>aginas are gross</w:t>
+      </w:r>
+      <w:r>
+        <w:t>”</w:t>
+      </w:r>
+      <w:r>
+        <w:t xml:space="preserve"> face.) </w:t>
       </w:r>
     </w:p>
     <w:p/>
@@ -793,14 +828,6 @@
     <w:p>
       <w:r>
         <w:t xml:space="preserve">Nothing. I just want to see what she’s doing. She’s rehearsing for the Magic Fiddle now. And … and she’s getting married. </w:t>
-      </w:r>
-      <w:proofErr w:type="gramStart"/>
-      <w:r>
-        <w:t>He’s kind of a tool, but … who knows?</w:t>
-      </w:r>
-      <w:proofErr w:type="gramEnd"/>
-      <w:r>
-        <w:t xml:space="preserve"> Maybe she’ll leave him. </w:t>
       </w:r>
     </w:p>
     <w:p/>
@@ -853,6 +880,9 @@
     </w:p>
     <w:p>
       <w:r>
+        <w:t xml:space="preserve">(Beat.) </w:t>
+      </w:r>
+      <w:r>
         <w:t>I have lots of friends.</w:t>
       </w:r>
     </w:p>
@@ -885,35 +915,52 @@
       </w:r>
     </w:p>
     <w:p>
+      <w:commentRangeStart w:id="1"/>
       <w:r>
         <w:t>But that's not the same as being in an elevator, is it? Standing next to someone, breathing the same air, almost touching, trapped together. …. How often do you masturbate?</w:t>
       </w:r>
-    </w:p>
-    <w:p/>
-    <w:p>
-      <w:r>
-        <w:t>LOGAN:</w:t>
-      </w:r>
-    </w:p>
-    <w:p>
+      <w:commentRangeEnd w:id="1"/>
+      <w:r>
+        <w:rPr>
+          <w:rStyle w:val="CommentReference"/>
+        </w:rPr>
+        <w:commentReference w:id="1"/>
+      </w:r>
+    </w:p>
+    <w:p/>
+    <w:p>
+      <w:r>
+        <w:t>LOGAN:</w:t>
+      </w:r>
+    </w:p>
+    <w:p>
+      <w:r>
+        <w:t>(Beat.)</w:t>
+      </w:r>
+      <w:r>
+        <w:t xml:space="preserve"> </w:t>
+      </w:r>
+      <w:proofErr w:type="gramStart"/>
+      <w:r>
+        <w:t>A normal amount.</w:t>
+      </w:r>
+      <w:proofErr w:type="gramEnd"/>
+      <w:r>
+        <w:t xml:space="preserve"> Are you</w:t>
+      </w:r>
+      <w:r>
+        <w:t xml:space="preserve"> </w:t>
+      </w:r>
       <w:r>
         <w:t xml:space="preserve">… </w:t>
       </w:r>
       <w:proofErr w:type="gramStart"/>
       <w:r>
-        <w:t>A normal amount.</w:t>
-      </w:r>
-      <w:proofErr w:type="gramEnd"/>
-      <w:r>
-        <w:t xml:space="preserve"> Are </w:t>
-      </w:r>
-      <w:proofErr w:type="gramStart"/>
-      <w:r>
-        <w:t>you…</w:t>
-      </w:r>
-      <w:proofErr w:type="gramEnd"/>
-      <w:r>
-        <w:t xml:space="preserve"> Are you taking off your shirt?</w:t>
+        <w:t>Are</w:t>
+      </w:r>
+      <w:proofErr w:type="gramEnd"/>
+      <w:r>
+        <w:t xml:space="preserve"> you taking off your shirt?</w:t>
       </w:r>
     </w:p>
     <w:p/>
@@ -1184,7 +1231,14 @@
       </w:r>
     </w:p>
     <w:p/>
-    <w:p/>
+    <w:p>
+      <w:r>
+        <w:rPr>
+          <w:rStyle w:val="CommentReference"/>
+        </w:rPr>
+        <w:commentReference w:id="2"/>
+      </w:r>
+    </w:p>
     <w:p/>
     <w:p/>
     <w:p/>
@@ -1196,7 +1250,9 @@
         <w:t>Scene 5</w:t>
       </w:r>
     </w:p>
-    <w:p/>
+    <w:p>
+      <w:commentRangeStart w:id="3"/>
+    </w:p>
     <w:p>
       <w:r>
         <w:t xml:space="preserve">(This scene occurs after </w:t>
@@ -1205,6 +1261,23 @@
         <w:t xml:space="preserve">Beth tells Evan about the detective, and Evan has already done some of his own searching.) </w:t>
       </w:r>
     </w:p>
+    <w:commentRangeEnd w:id="3"/>
+    <w:p>
+      <w:r>
+        <w:rPr>
+          <w:rStyle w:val="CommentReference"/>
+        </w:rPr>
+        <w:commentReference w:id="3"/>
+      </w:r>
+    </w:p>
+    <w:p>
+      <w:r>
+        <w:t>(What I want to get out of this scene: Evan is perhaps a little less bitter/a little more vulnerable. He has been searching through her files already, and has</w:t>
+      </w:r>
+      <w:r>
+        <w:t xml:space="preserve"> found the letters, but doesn’t understand them. The scene should probably be a little shorter, too.)</w:t>
+      </w:r>
+    </w:p>
     <w:p/>
     <w:p>
       <w:r>
@@ -1501,7 +1574,13 @@
     </w:p>
     <w:p>
       <w:r>
-        <w:t xml:space="preserve">It sat inside the top drawer. Never saw the light of day much. I didn’t even know it had bullets. … Olivia wanted it gone. She said it made it feel like we were in danger. </w:t>
+        <w:t xml:space="preserve">It sat inside the top drawer. Never </w:t>
+      </w:r>
+      <w:r>
+        <w:t>really saw the light of day</w:t>
+      </w:r>
+      <w:r>
+        <w:t xml:space="preserve">. I didn’t even know it had bullets. … Olivia wanted it gone. She said it made it feel like we were in danger. </w:t>
       </w:r>
     </w:p>
     <w:p/>
@@ -1728,6 +1807,7 @@
       </w:r>
     </w:p>
     <w:p>
+      <w:commentRangeStart w:id="5"/>
       <w:r>
         <w:t xml:space="preserve">I want to know how to go back in time. </w:t>
       </w:r>
@@ -1739,6 +1819,13 @@
       <w:r>
         <w:t xml:space="preserve"> </w:t>
       </w:r>
+      <w:commentRangeEnd w:id="5"/>
+      <w:r>
+        <w:rPr>
+          <w:rStyle w:val="CommentReference"/>
+        </w:rPr>
+        <w:commentReference w:id="5"/>
+      </w:r>
     </w:p>
     <w:p/>
     <w:p>
@@ -1933,9 +2020,17 @@
       </w:r>
     </w:p>
     <w:p>
+      <w:commentRangeStart w:id="6"/>
       <w:r>
         <w:t>The past can sneak up on you. That's all I'm saying. Sometimes it'll surprise you.</w:t>
       </w:r>
+      <w:commentRangeEnd w:id="6"/>
+      <w:r>
+        <w:rPr>
+          <w:rStyle w:val="CommentReference"/>
+        </w:rPr>
+        <w:commentReference w:id="6"/>
+      </w:r>
     </w:p>
     <w:p/>
     <w:p>
@@ -2027,7 +2122,13 @@
     </w:p>
     <w:p>
       <w:r>
-        <w:t xml:space="preserve">I just want the world to shut up sometimes. I want there to be a still point, a silence. I just want things to stop sometimes. How can we ever think, to know our thoughts, to feel our bodies, if we aren't ever able to stop? I just want to stop. I want to stop.... I want to curl up inside the curve of the fermata. </w:t>
+        <w:t xml:space="preserve">I just want the world to shut up sometimes. I want there to be a still point, a silence. I just want things to stop sometimes. How can we ever think, to know our thoughts, to feel our bodies, if we aren't ever able to stop? I just want to stop. I want to stop.... </w:t>
+      </w:r>
+      <w:r>
+        <w:t xml:space="preserve">(Pause, and then that moment where you arrive upon exactly what it is you want to tweet.) </w:t>
+      </w:r>
+      <w:r>
+        <w:t xml:space="preserve">I want to curl up inside the curve of the fermata. </w:t>
       </w:r>
     </w:p>
     <w:p/>
@@ -2849,10 +2950,7 @@
         <w:t>(Ponders the screen but does not respond.)</w:t>
       </w:r>
     </w:p>
-    <w:p>
-      <w:bookmarkStart w:id="0" w:name="_GoBack"/>
-      <w:bookmarkEnd w:id="0"/>
-    </w:p>
+    <w:p/>
     <w:p>
       <w:r>
         <w:t>CANDIE:</w:t>
@@ -2866,7 +2964,13 @@
         <w:t>EE</w:t>
       </w:r>
       <w:r>
-        <w:t xml:space="preserve">AR. ME?  (Fiddles with microphone.) Fucking Tad. I told him not </w:t>
+        <w:t>AR. ME</w:t>
+      </w:r>
+      <w:r>
+        <w:t>EEEE</w:t>
+      </w:r>
+      <w:r>
+        <w:t xml:space="preserve">?  (Fiddles with microphone.) Fucking Tad. I told him not </w:t>
       </w:r>
       <w:r>
         <w:t xml:space="preserve">to fuck around with cheap </w:t>
@@ -2890,7 +2994,10 @@
         <w:t xml:space="preserve">(To someone else.) </w:t>
       </w:r>
       <w:r>
-        <w:t xml:space="preserve">Hey! </w:t>
+        <w:t>Tad!</w:t>
+      </w:r>
+      <w:r>
+        <w:t xml:space="preserve"> </w:t>
       </w:r>
       <w:r>
         <w:t xml:space="preserve">Hey, Tad! </w:t>
@@ -2978,7 +3085,16 @@
     </w:p>
     <w:p>
       <w:r>
-        <w:t>(Sweeps a hand across the petals.) Afterlife.</w:t>
+        <w:t xml:space="preserve">Oh. </w:t>
+      </w:r>
+      <w:r>
+        <w:t>(</w:t>
+      </w:r>
+      <w:r>
+        <w:t>Looks around and s</w:t>
+      </w:r>
+      <w:r>
+        <w:t>weeps a hand across the petals.) Afterlife.</w:t>
       </w:r>
     </w:p>
     <w:p/>
@@ -3000,7 +3116,22 @@
     </w:p>
     <w:p>
       <w:r>
-        <w:t>I don't believe in heaven. And I definitely don't believe in hell. I don't know if I believe in ghosts, but I think, maybe. I think we all leave something behind, but I don't know what it is. It's like dark matter. Do you know dark matter?</w:t>
+        <w:t xml:space="preserve">I don't believe in heaven. And I definitely don't believe in hell. </w:t>
+      </w:r>
+      <w:r>
+        <w:t xml:space="preserve">I’d </w:t>
+      </w:r>
+      <w:r>
+        <w:rPr>
+          <w:i/>
+        </w:rPr>
+        <w:t xml:space="preserve">like </w:t>
+      </w:r>
+      <w:r>
+        <w:t xml:space="preserve">to believe in God. </w:t>
+      </w:r>
+      <w:r>
+        <w:t>I don't know if I believe in ghosts, but I think, maybe. I think we all leave something behind, but I don't know what it is. It's like dark matter. Do you know dark matter?</w:t>
       </w:r>
     </w:p>
     <w:p/>
@@ -3120,7 +3251,13 @@
     </w:p>
     <w:p>
       <w:r>
-        <w:t>I don’t like space very much. I mean, I’m okay with it, in my home, in the bathroom, under the kitchen table, but I don’t like the space outside, or like, atmospheric. I wish the world were flat. So the space could at least be in one direction. But, it’s, like, all around us, you know?</w:t>
+        <w:t>I don’t like space very much. I mean, I’m okay with it, in my home, in the bathroom, under the kitchen table, but I don’t like the space outside, or like, atmospheric</w:t>
+      </w:r>
+      <w:r>
+        <w:t xml:space="preserve"> space</w:t>
+      </w:r>
+      <w:r>
+        <w:t>. I wish the world were flat. So the space could at least be in one direction. But, it’s, like, all around us, you know?</w:t>
       </w:r>
     </w:p>
     <w:p/>
@@ -3146,11 +3283,28 @@
       </w:r>
     </w:p>
     <w:p>
+      <w:commentRangeStart w:id="7"/>
       <w:r>
         <w:t xml:space="preserve">Did you know </w:t>
       </w:r>
       <w:r>
-        <w:t xml:space="preserve">that the diameter of the sun is 1.392 million kilometers? It’s like the biggest thing in our solar system by far, because you could fit one million Earths inside the sun, and still have room for like, a few moons and a swimming pool. But the sun isn’t even the biggest thing in outer space. There’s another star, it’s called Betelgeuse, and it’s 700 times bigger than the sun. I think, in outer space, the sun is just like a marble. Space is just … so big. Like, if you floated away, where would you go? </w:t>
+        <w:t>that the diameter of the sun is 1.392 million kilometers? It’s like the biggest thing in our solar system by far, because you could fit one million Earths inside the sun, and</w:t>
+      </w:r>
+      <w:r>
+        <w:t xml:space="preserve"> still have room for like,</w:t>
+      </w:r>
+      <w:r>
+        <w:t xml:space="preserve"> Jupiter </w:t>
+      </w:r>
+      <w:r>
+        <w:t xml:space="preserve">and a swimming pool. But the sun isn’t even the biggest thing in outer space. There’s another star, it’s called Betelgeuse, and it’s 700 times bigger than the sun. I think, in outer space, the sun is just like a marble. Space is just … so big. Like, if you floated away, where would you go? </w:t>
+      </w:r>
+      <w:commentRangeEnd w:id="7"/>
+      <w:r>
+        <w:rPr>
+          <w:rStyle w:val="CommentReference"/>
+        </w:rPr>
+        <w:commentReference w:id="7"/>
       </w:r>
     </w:p>
     <w:p/>
@@ -3172,7 +3326,18 @@
     </w:p>
     <w:p>
       <w:r>
-        <w:t xml:space="preserve">I don’t want to float away. I don’t want anyone to float away. </w:t>
+        <w:t xml:space="preserve">I don’t want to float away. </w:t>
+      </w:r>
+      <w:commentRangeStart w:id="8"/>
+      <w:r>
+        <w:t xml:space="preserve">I don’t want anyone to float away. </w:t>
+      </w:r>
+      <w:commentRangeEnd w:id="8"/>
+      <w:r>
+        <w:rPr>
+          <w:rStyle w:val="CommentReference"/>
+        </w:rPr>
+        <w:commentReference w:id="8"/>
       </w:r>
     </w:p>
     <w:p/>
@@ -3211,7 +3376,27 @@
         <w:t xml:space="preserve">and, </w:t>
       </w:r>
       <w:r>
-        <w:t xml:space="preserve">actually, they aren’t even in the same plane, sometimes. Some stars are much older than other stars. And they’re much further away from each other than people think. So you’d just float away, into all these stars. … It must be so quiet there. </w:t>
+        <w:t>actually, they aren’t even in the same plane, sometimes. Some stars are much older than other stars. And</w:t>
+      </w:r>
+      <w:r>
+        <w:t xml:space="preserve"> they’re much fa</w:t>
+      </w:r>
+      <w:r>
+        <w:t xml:space="preserve">rther away from each other than people think. So you’d just float away, into all these stars. … It must be so quiet there. </w:t>
+      </w:r>
+      <w:r>
+        <w:t>But everyone is screaming.</w:t>
+      </w:r>
+      <w:commentRangeStart w:id="9"/>
+      <w:r>
+        <w:t xml:space="preserve"> All the dark matter is screaming. </w:t>
+      </w:r>
+      <w:commentRangeEnd w:id="9"/>
+      <w:r>
+        <w:rPr>
+          <w:rStyle w:val="CommentReference"/>
+        </w:rPr>
+        <w:commentReference w:id="9"/>
       </w:r>
     </w:p>
     <w:p/>
@@ -3371,7 +3556,13 @@
     </w:p>
     <w:p>
       <w:r>
-        <w:t>Perhaps not … but isn’t the step that we make ourselves, to reach out to another, the most important one of all?</w:t>
+        <w:t xml:space="preserve">Perhaps not … but isn’t the </w:t>
+      </w:r>
+      <w:r>
+        <w:t xml:space="preserve">first </w:t>
+      </w:r>
+      <w:r>
+        <w:t>step that we make, to reach out to another, the most important one of all?</w:t>
       </w:r>
     </w:p>
     <w:p/>
@@ -3904,7 +4095,7 @@
     </w:p>
     <w:p>
       <w:r>
-        <w:t>Excuse me.</w:t>
+        <w:t>Excuse me?</w:t>
       </w:r>
     </w:p>
     <w:p/>
@@ -3993,7 +4184,13 @@
     </w:p>
     <w:p>
       <w:r>
-        <w:t xml:space="preserve">No. That’s okay. It’s not a big deal. Let’s </w:t>
+        <w:t xml:space="preserve">No. That’s okay. It’s not a big deal. </w:t>
+      </w:r>
+      <w:r>
+        <w:t xml:space="preserve">(Beat.) </w:t>
+      </w:r>
+      <w:r>
+        <w:t xml:space="preserve">Let’s </w:t>
       </w:r>
       <w:r>
         <w:t>do visualization again</w:t>
@@ -4013,7 +4210,13 @@
     </w:p>
     <w:p>
       <w:r>
-        <w:t>Pause your horses. I’d like to talk first. You seem … happi</w:t>
+        <w:t>Pause y</w:t>
+      </w:r>
+      <w:r>
+        <w:t>our poni</w:t>
+      </w:r>
+      <w:r>
+        <w:t>es. I’d like to talk first. You seem … happi</w:t>
       </w:r>
       <w:r>
         <w:t>er. Your mood’s improved</w:t>
@@ -4107,6 +4310,7 @@
       </w:r>
     </w:p>
     <w:p>
+      <w:commentRangeStart w:id="10"/>
       <w:r>
         <w:t xml:space="preserve">I don’t really know how I did it. </w:t>
       </w:r>
@@ -4117,7 +4321,17 @@
         <w:t xml:space="preserve"> someone alive. And whenever I </w:t>
       </w:r>
       <w:r>
-        <w:t xml:space="preserve">take a break, they die right away. All of my profiles, they live in a half comatose state. But now, this time, with </w:t>
+        <w:t xml:space="preserve">take a break, they die right away. All of my profiles, they live in a half comatose state. </w:t>
+      </w:r>
+      <w:commentRangeEnd w:id="10"/>
+      <w:r>
+        <w:rPr>
+          <w:rStyle w:val="CommentReference"/>
+        </w:rPr>
+        <w:commentReference w:id="10"/>
+      </w:r>
+      <w:r>
+        <w:t xml:space="preserve">But now, this time, with </w:t>
       </w:r>
       <w:r>
         <w:rPr>
@@ -4257,7 +4471,7 @@
         <w:t>end with a lengthier</w:t>
       </w:r>
       <w:r>
-        <w:t xml:space="preserve"> visualization exercise today.</w:t>
+        <w:t xml:space="preserve"> visualization exercise?</w:t>
       </w:r>
     </w:p>
     <w:p/>
@@ -4298,9 +4512,17 @@
       </w:r>
     </w:p>
     <w:p>
+      <w:commentRangeStart w:id="11"/>
       <w:r>
         <w:t>Listen. If you need to talk to a priest, or a rabbi, or a monk, or a shaman, that is fine, but I am none of those things. I am just —</w:t>
       </w:r>
+      <w:commentRangeEnd w:id="11"/>
+      <w:r>
+        <w:rPr>
+          <w:rStyle w:val="CommentReference"/>
+        </w:rPr>
+        <w:commentReference w:id="11"/>
+      </w:r>
     </w:p>
     <w:p/>
     <w:p>
@@ -4332,7 +4554,13 @@
     </w:p>
     <w:p>
       <w:r>
-        <w:t>I really like talking to you and doing visualizations with you.</w:t>
+        <w:t>I really like talking</w:t>
+      </w:r>
+      <w:r>
+        <w:t xml:space="preserve"> to you and doing visualization</w:t>
+      </w:r>
+      <w:r>
+        <w:t xml:space="preserve"> with you.</w:t>
       </w:r>
     </w:p>
     <w:p/>
@@ -4386,7 +4614,13 @@
     </w:p>
     <w:p>
       <w:r>
-        <w:t>Please read it. And I’ll see you next week! (Signs off.)</w:t>
+        <w:t xml:space="preserve">Please read it. And </w:t>
+      </w:r>
+      <w:r>
+        <w:t>then you can decide if you’d like to schedule another session</w:t>
+      </w:r>
+      <w:r>
+        <w:t>! (Signs off.)</w:t>
       </w:r>
     </w:p>
     <w:p/>
@@ -4418,6 +4652,444 @@
         <w:t xml:space="preserve"> </w:t>
       </w:r>
     </w:p>
+    <w:p/>
+    <w:p/>
+    <w:p>
+      <w:r>
+        <w:t>Scene 12</w:t>
+      </w:r>
+    </w:p>
+    <w:p/>
+    <w:p>
+      <w:r>
+        <w:t>(This scene occurs after Beth has learned of a s</w:t>
+      </w:r>
+      <w:r>
+        <w:t>talker who lives downstairs of</w:t>
+      </w:r>
+      <w:r>
+        <w:t xml:space="preserve"> Evan and Olivia. And after she has realized that Evan has lost it.)</w:t>
+      </w:r>
+    </w:p>
+    <w:p/>
+    <w:p>
+      <w:r>
+        <w:t xml:space="preserve">(Logan is sitting in his bathroom on his computer. Perhaps his recent rejection by </w:t>
+      </w:r>
+      <w:proofErr w:type="spellStart"/>
+      <w:r>
+        <w:t>Candie</w:t>
+      </w:r>
+      <w:proofErr w:type="spellEnd"/>
+      <w:r>
+        <w:t xml:space="preserve"> has pushed him deeper into the Internet for the moment.)</w:t>
+      </w:r>
+    </w:p>
+    <w:p/>
+    <w:p>
+      <w:r>
+        <w:t>LOGAN:</w:t>
+      </w:r>
+    </w:p>
+    <w:p>
+      <w:r>
+        <w:t>(Talking to himself on a web site thing… Maybe he’s at the midnight tea party?)</w:t>
+      </w:r>
+    </w:p>
+    <w:p/>
+    <w:p>
+      <w:r>
+        <w:t>(He hears a knock at the door. He looks up and then ignores it.)</w:t>
+      </w:r>
+    </w:p>
+    <w:p/>
+    <w:p>
+      <w:r>
+        <w:t>LOGAN:</w:t>
+      </w:r>
+    </w:p>
+    <w:p>
+      <w:r>
+        <w:t>(Continues chatting and talking. What if he’s talking in two different voices because he has to be two different people???)</w:t>
+      </w:r>
+    </w:p>
+    <w:p/>
+    <w:p>
+      <w:r>
+        <w:t>(Another knock.)</w:t>
+      </w:r>
+    </w:p>
+    <w:p/>
+    <w:p>
+      <w:r>
+        <w:t xml:space="preserve">LOGAN: </w:t>
+      </w:r>
+    </w:p>
+    <w:p>
+      <w:r>
+        <w:t>(He stops talking and stands up. The Internet shadows fade away.)</w:t>
+      </w:r>
+    </w:p>
+    <w:p>
+      <w:r>
+        <w:t>He walks out of the bathroom, and his house is fairly normal, very barren and m</w:t>
+      </w:r>
+      <w:r>
+        <w:t xml:space="preserve">inimalist. He opens the door </w:t>
+      </w:r>
+      <w:r>
+        <w:t>a crack.)</w:t>
+      </w:r>
+    </w:p>
+    <w:p/>
+    <w:p>
+      <w:r>
+        <w:t>BETH:</w:t>
+      </w:r>
+    </w:p>
+    <w:p>
+      <w:r>
+        <w:t>He- Hello? Sorry to –</w:t>
+      </w:r>
+    </w:p>
+    <w:p/>
+    <w:p>
+      <w:r>
+        <w:t>(Logan shuts the door again and leans against it for a moment, trying to gather his thoughts and decide his next move. He opens the door again.)</w:t>
+      </w:r>
+    </w:p>
+    <w:p/>
+    <w:p>
+      <w:r>
+        <w:t>BETH:</w:t>
+      </w:r>
+    </w:p>
+    <w:p>
+      <w:r>
+        <w:t xml:space="preserve">Hi… I’m Beth. …I'm sorry. Were you in the middle of </w:t>
+      </w:r>
+      <w:r>
+        <w:t>something</w:t>
+      </w:r>
+      <w:r>
+        <w:t>?</w:t>
+      </w:r>
+    </w:p>
+    <w:p/>
+    <w:p>
+      <w:r>
+        <w:t>LOGAN:</w:t>
+      </w:r>
+    </w:p>
+    <w:p>
+      <w:r>
+        <w:t>Hello?</w:t>
+      </w:r>
+    </w:p>
+    <w:p/>
+    <w:p>
+      <w:r>
+        <w:t>BETH:</w:t>
+      </w:r>
+    </w:p>
+    <w:p>
+      <w:r>
+        <w:t>Hi. I’m Beth. I live upstairs.</w:t>
+      </w:r>
+    </w:p>
+    <w:p/>
+    <w:p>
+      <w:r>
+        <w:t>LOGAN:</w:t>
+      </w:r>
+    </w:p>
+    <w:p>
+      <w:r>
+        <w:t>My name is Logan.</w:t>
+      </w:r>
+    </w:p>
+    <w:p/>
+    <w:p>
+      <w:r>
+        <w:t>BETH:</w:t>
+      </w:r>
+    </w:p>
+    <w:p>
+      <w:r>
+        <w:t xml:space="preserve">I’m so sorry to bother you. </w:t>
+      </w:r>
+      <w:proofErr w:type="gramStart"/>
+      <w:r>
+        <w:t>I just – My friend?</w:t>
+      </w:r>
+      <w:proofErr w:type="gramEnd"/>
+      <w:r>
+        <w:t xml:space="preserve"> He lives above you, and he needs help. And I thought…maybe…you could help him?</w:t>
+      </w:r>
+    </w:p>
+    <w:p/>
+    <w:p>
+      <w:r>
+        <w:t>LOGAN:</w:t>
+      </w:r>
+    </w:p>
+    <w:p>
+      <w:r>
+        <w:t>(Looks at her kind of quizzically.)</w:t>
+      </w:r>
+    </w:p>
+    <w:p/>
+    <w:p>
+      <w:r>
+        <w:t>BETH:</w:t>
+      </w:r>
+    </w:p>
+    <w:p>
+      <w:r>
+        <w:t>I brought you some cake!</w:t>
+      </w:r>
+    </w:p>
+    <w:p/>
+    <w:p>
+      <w:r>
+        <w:t>LOGAN:</w:t>
+      </w:r>
+    </w:p>
+    <w:p>
+      <w:r>
+        <w:t>(So confused.) It’s nice to meet you.</w:t>
+      </w:r>
+    </w:p>
+    <w:p/>
+    <w:p>
+      <w:r>
+        <w:t>BETH:</w:t>
+      </w:r>
+    </w:p>
+    <w:p>
+      <w:r>
+        <w:t>It’s nice to meet you, too!</w:t>
+      </w:r>
+      <w:r>
+        <w:t xml:space="preserve"> Can I – Can I come in? </w:t>
+      </w:r>
+    </w:p>
+    <w:p/>
+    <w:p>
+      <w:r>
+        <w:t>LOGAN:</w:t>
+      </w:r>
+    </w:p>
+    <w:p>
+      <w:r>
+        <w:t>(Opens the door to let her in.)</w:t>
+      </w:r>
+    </w:p>
+    <w:p/>
+    <w:p>
+      <w:r>
+        <w:t>BETH:</w:t>
+      </w:r>
+    </w:p>
+    <w:p>
+      <w:r>
+        <w:t>Thanks. (Shyly steps into the apartment. Perhaps there is a picture or a digital painting of Olivia.</w:t>
+      </w:r>
+      <w:r>
+        <w:t xml:space="preserve"> MICROSOFT PAINT!!!</w:t>
+      </w:r>
+      <w:r>
+        <w:t>) That’s … a really cool piece of art.</w:t>
+      </w:r>
+    </w:p>
+    <w:p/>
+    <w:p>
+      <w:r>
+        <w:t>LOGAN:</w:t>
+      </w:r>
+    </w:p>
+    <w:p>
+      <w:r>
+        <w:t xml:space="preserve">I made it. </w:t>
+      </w:r>
+    </w:p>
+    <w:p/>
+    <w:p>
+      <w:r>
+        <w:t>BETH:</w:t>
+      </w:r>
+    </w:p>
+    <w:p>
+      <w:r>
+        <w:t>She was … this girl … she was my friend.</w:t>
+      </w:r>
+    </w:p>
+    <w:p/>
+    <w:p>
+      <w:r>
+        <w:t>LOGAN:</w:t>
+      </w:r>
+    </w:p>
+    <w:p>
+      <w:r>
+        <w:t>She was my friend, too! But, she wasn’t. Not really.</w:t>
+      </w:r>
+    </w:p>
+    <w:p/>
+    <w:p>
+      <w:r>
+        <w:t>BETH:</w:t>
+      </w:r>
+    </w:p>
+    <w:p>
+      <w:r>
+        <w:t xml:space="preserve">She died two months ago. </w:t>
+      </w:r>
+    </w:p>
+    <w:p/>
+    <w:p>
+      <w:r>
+        <w:t>LOGAN:</w:t>
+      </w:r>
+    </w:p>
+    <w:p>
+      <w:r>
+        <w:t xml:space="preserve">I know. I heard the gunshot. It woke me up. It was so loud it made my bed shake. And I thought there was an earthquake. </w:t>
+      </w:r>
+      <w:proofErr w:type="gramStart"/>
+      <w:r>
+        <w:t>Or an atomic explosion.</w:t>
+      </w:r>
+      <w:proofErr w:type="gramEnd"/>
+      <w:r>
+        <w:t xml:space="preserve"> But it wasn’t. But in a way, it was. </w:t>
+      </w:r>
+      <w:proofErr w:type="gramStart"/>
+      <w:r>
+        <w:t>Because she died.</w:t>
+      </w:r>
+      <w:proofErr w:type="gramEnd"/>
+      <w:r>
+        <w:t xml:space="preserve"> And they had to carry her body out </w:t>
+      </w:r>
+      <w:r>
+        <w:t xml:space="preserve">in a black bag and put her </w:t>
+      </w:r>
+      <w:r>
+        <w:t>in</w:t>
+      </w:r>
+      <w:r>
+        <w:t>to</w:t>
+      </w:r>
+      <w:r>
+        <w:t xml:space="preserve"> an ambulance. I watched</w:t>
+      </w:r>
+      <w:r>
+        <w:t xml:space="preserve"> them</w:t>
+      </w:r>
+      <w:r>
+        <w:t xml:space="preserve">. </w:t>
+      </w:r>
+      <w:proofErr w:type="gramStart"/>
+      <w:r>
+        <w:t xml:space="preserve">From the </w:t>
+      </w:r>
+      <w:r>
+        <w:t>window.</w:t>
+      </w:r>
+      <w:proofErr w:type="gramEnd"/>
+      <w:r>
+        <w:t xml:space="preserve"> … Sometimes I think about her blood dripping into my living room.</w:t>
+      </w:r>
+      <w:r>
+        <w:t xml:space="preserve"> (Suddenly very shy that he has talked so much.) </w:t>
+      </w:r>
+    </w:p>
+    <w:p/>
+    <w:p>
+      <w:r>
+        <w:t>LOGAN:</w:t>
+      </w:r>
+    </w:p>
+    <w:p>
+      <w:r>
+        <w:t xml:space="preserve">Do you — do you want to sit down? </w:t>
+      </w:r>
+    </w:p>
+    <w:p/>
+    <w:p/>
+    <w:p/>
+    <w:p/>
+    <w:p>
+      <w:r>
+        <w:t>Beth arrives.</w:t>
+      </w:r>
+    </w:p>
+    <w:p>
+      <w:r>
+        <w:t>Logan is starting to blossom a bit. You’re starting to feel sexual urges again. You have a want for a phy</w:t>
+      </w:r>
+      <w:r>
+        <w:t>sical connection again.</w:t>
+      </w:r>
+    </w:p>
+    <w:p>
+      <w:r>
+        <w:t>They both have a connection to Olivia.</w:t>
+      </w:r>
+    </w:p>
+    <w:p>
+      <w:r>
+        <w:t xml:space="preserve">What does Beth want him to do? Delete her? Connect with Evan? Perhaps it is the letters between Phillip and Evan? Maybe the only time Logan is really himself is when he is talking to Olivia? When he dies, especially, he wants to take care of her. She is his god. So he takes her into his own hands. So there is a really rare instance when he is actually the one who sends out the e-mails. The detective would think that he slipped. But for Logan, that is just what he has to do. </w:t>
+      </w:r>
+    </w:p>
+    <w:p/>
+    <w:p>
+      <w:r>
+        <w:t xml:space="preserve">Maybe he writes back as Phillip. He wouldn’t say that Phillip is not real, but he would apologize for his friend Phillip. He would just write as Logan, and confess his admiration for Olivia. </w:t>
+      </w:r>
+    </w:p>
+    <w:p/>
+    <w:p>
+      <w:r>
+        <w:t>Beth needs to see it when Evan is talking about it. And we still need the detective and Beth to have a slight conversation about it. Maybe something happens in that scene, where she wants to bring it up, or the detective brings it up, “Hey, since you’re here…”</w:t>
+      </w:r>
+    </w:p>
+    <w:p/>
+    <w:p>
+      <w:r>
+        <w:t xml:space="preserve">We need a bigger red flag to get Beth to go to Logan. </w:t>
+      </w:r>
+      <w:proofErr w:type="gramStart"/>
+      <w:r>
+        <w:t>Logan trying to look through Olivia’s mail?</w:t>
+      </w:r>
+      <w:proofErr w:type="gramEnd"/>
+      <w:r>
+        <w:t xml:space="preserve"> What’s the thing that makes her want to go to investigate? </w:t>
+      </w:r>
+    </w:p>
+    <w:p/>
+    <w:p>
+      <w:proofErr w:type="gramStart"/>
+      <w:r>
+        <w:t>If Logan is crossing into this physical world?</w:t>
+      </w:r>
+      <w:proofErr w:type="gramEnd"/>
+      <w:r>
+        <w:t xml:space="preserve"> What is he doing to do that?</w:t>
+      </w:r>
+    </w:p>
+    <w:p/>
+    <w:p/>
+    <w:p>
+      <w:r>
+        <w:t xml:space="preserve">She goes to the detective to prove to the detective that Evan is innocent. </w:t>
+      </w:r>
+    </w:p>
+    <w:p/>
+    <w:p/>
+    <w:p/>
     <w:p/>
     <w:p/>
     <w:p/>
@@ -4702,6 +5374,309 @@
     </w:sectPr>
   </w:body>
 </w:document>
+</file>
+
+<file path=word/comments.xml><?xml version="1.0" encoding="utf-8"?>
+<w:comments xmlns:wpc="http://schemas.microsoft.com/office/word/2010/wordprocessingCanvas" xmlns:mo="http://schemas.microsoft.com/office/mac/office/2008/main" xmlns:mc="http://schemas.openxmlformats.org/markup-compatibility/2006" xmlns:mv="urn:schemas-microsoft-com:mac:vml" xmlns:o="urn:schemas-microsoft-com:office:office" xmlns:r="http://schemas.openxmlformats.org/officeDocument/2006/relationships" xmlns:m="http://schemas.openxmlformats.org/officeDocument/2006/math" xmlns:v="urn:schemas-microsoft-com:vml" xmlns:wp14="http://schemas.microsoft.com/office/word/2010/wordprocessingDrawing" xmlns:wp="http://schemas.openxmlformats.org/drawingml/2006/wordprocessingDrawing" xmlns:w10="urn:schemas-microsoft-com:office:word" xmlns:w="http://schemas.openxmlformats.org/wordprocessingml/2006/main" xmlns:w14="http://schemas.microsoft.com/office/word/2010/wordml" xmlns:wpg="http://schemas.microsoft.com/office/word/2010/wordprocessingGroup" xmlns:wpi="http://schemas.microsoft.com/office/word/2010/wordprocessingInk" xmlns:wne="http://schemas.microsoft.com/office/word/2006/wordml" xmlns:wps="http://schemas.microsoft.com/office/word/2010/wordprocessingShape" mc:Ignorable="w14 wp14">
+  <w:comment w:id="0" w:author="Diana Xin" w:date="2013-08-13T18:51:00Z" w:initials="DX">
+    <w:p>
+      <w:pPr>
+        <w:pStyle w:val="CommentText"/>
+      </w:pPr>
+      <w:r>
+        <w:rPr>
+          <w:rStyle w:val="CommentReference"/>
+        </w:rPr>
+        <w:annotationRef/>
+      </w:r>
+      <w:r>
+        <w:t xml:space="preserve">Possibly sounds like that is his job. Not understanding alternatives, because all he really knows is himself. So maybe alternatives is a difficult word to use. What is the end of his goal, too? To make his own heaven? To make his own perfect social world and to see maintain this fantasy? </w:t>
+      </w:r>
+    </w:p>
+  </w:comment>
+  <w:comment w:id="1" w:author="Diana Xin" w:date="2013-08-13T18:56:00Z" w:initials="DX">
+    <w:p>
+      <w:pPr>
+        <w:pStyle w:val="CommentText"/>
+      </w:pPr>
+      <w:r>
+        <w:rPr>
+          <w:rStyle w:val="CommentReference"/>
+        </w:rPr>
+        <w:annotationRef/>
+      </w:r>
+      <w:r>
+        <w:t xml:space="preserve">Transition into sexual therapy. She sees that this elevator situation is the thing that gets her into the visceral place. … Noah thinks Logan wouldn’t answer that question… But no need to overthink this now. </w:t>
+      </w:r>
+    </w:p>
+  </w:comment>
+  <w:comment w:id="2" w:author="Diana Xin" w:date="2013-08-13T18:57:00Z" w:initials="DX">
+    <w:p>
+      <w:pPr>
+        <w:pStyle w:val="CommentText"/>
+      </w:pPr>
+      <w:r>
+        <w:rPr>
+          <w:rStyle w:val="CommentReference"/>
+        </w:rPr>
+        <w:annotationRef/>
+      </w:r>
+      <w:r>
+        <w:t xml:space="preserve">Maybe the stakes need to be higher at the top of the scene. Maybe Logan just needs to be really intense from the top. </w:t>
+      </w:r>
+    </w:p>
+  </w:comment>
+  <w:comment w:id="3" w:author="Diana Xin" w:date="2013-08-13T20:41:00Z" w:initials="DX">
+    <w:p>
+      <w:pPr>
+        <w:pStyle w:val="CommentText"/>
+      </w:pPr>
+      <w:r>
+        <w:rPr>
+          <w:rStyle w:val="CommentReference"/>
+        </w:rPr>
+        <w:annotationRef/>
+      </w:r>
+      <w:r>
+        <w:t xml:space="preserve">Keep the two prints on the trigger line. </w:t>
+      </w:r>
+    </w:p>
+    <w:p>
+      <w:pPr>
+        <w:pStyle w:val="CommentText"/>
+      </w:pPr>
+    </w:p>
+    <w:p>
+      <w:pPr>
+        <w:pStyle w:val="CommentText"/>
+      </w:pPr>
+      <w:r>
+        <w:t xml:space="preserve">Why is the detective here? He’s asking some questions that a real police detective would have asked. He comes because he’s hired by the family to look into this. The family just feels that something is not right. Initially, he’s trying to feel things out. Get a handle on Evan. The music scene shifts his opinion a little bit. Perhaps that is where he grows a sympathy for Evan? Why is he sympathetic? Something in his past? </w:t>
+      </w:r>
+    </w:p>
+    <w:p>
+      <w:pPr>
+        <w:pStyle w:val="CommentText"/>
+      </w:pPr>
+    </w:p>
+    <w:p>
+      <w:pPr>
+        <w:pStyle w:val="CommentText"/>
+      </w:pPr>
+      <w:r>
+        <w:t>He needs a bigger purpose in the play!!!</w:t>
+      </w:r>
+    </w:p>
+    <w:p>
+      <w:pPr>
+        <w:pStyle w:val="CommentText"/>
+      </w:pPr>
+    </w:p>
+    <w:p>
+      <w:pPr>
+        <w:pStyle w:val="CommentText"/>
+      </w:pPr>
+      <w:r>
+        <w:t xml:space="preserve">A device to reveal something that comes in later. </w:t>
+      </w:r>
+    </w:p>
+    <w:p>
+      <w:pPr>
+        <w:pStyle w:val="CommentText"/>
+      </w:pPr>
+    </w:p>
+    <w:p>
+      <w:pPr>
+        <w:pStyle w:val="CommentText"/>
+      </w:pPr>
+      <w:r>
+        <w:t xml:space="preserve">Maybe he is completely unsympathetic to Evan? That would be better for raising the stakes for a bit for Evan. But where do the stakes take us? What would make it important is if Evan kills Olivia in the digital world. </w:t>
+      </w:r>
+    </w:p>
+    <w:p>
+      <w:pPr>
+        <w:pStyle w:val="CommentText"/>
+      </w:pPr>
+    </w:p>
+    <w:p>
+      <w:pPr>
+        <w:pStyle w:val="CommentText"/>
+      </w:pPr>
+      <w:r>
+        <w:t>Snowing letters. Maybe one of them is red. Maybe he uses the red envelope to slice her across the throat. Some way to make it so that no one can access all h</w:t>
+      </w:r>
+      <w:bookmarkStart w:id="4" w:name="_GoBack"/>
+      <w:bookmarkEnd w:id="4"/>
+      <w:r>
+        <w:t xml:space="preserve">er personas? </w:t>
+      </w:r>
+    </w:p>
+  </w:comment>
+  <w:comment w:id="5" w:author="Diana Xin" w:date="2013-08-13T20:21:00Z" w:initials="DX">
+    <w:p>
+      <w:pPr>
+        <w:pStyle w:val="CommentText"/>
+      </w:pPr>
+      <w:r>
+        <w:rPr>
+          <w:rStyle w:val="CommentReference"/>
+        </w:rPr>
+        <w:annotationRef/>
+      </w:r>
+      <w:r>
+        <w:t>Reveals too much about his state of mind?</w:t>
+      </w:r>
+    </w:p>
+  </w:comment>
+  <w:comment w:id="6" w:author="Diana Xin" w:date="2013-08-13T20:23:00Z" w:initials="DX">
+    <w:p>
+      <w:pPr>
+        <w:pStyle w:val="CommentText"/>
+      </w:pPr>
+      <w:r>
+        <w:rPr>
+          <w:rStyle w:val="CommentReference"/>
+        </w:rPr>
+        <w:annotationRef/>
+      </w:r>
+      <w:r>
+        <w:t>Not really tracking anymore.</w:t>
+      </w:r>
+    </w:p>
+  </w:comment>
+  <w:comment w:id="7" w:author="Diana Xin" w:date="2013-08-13T19:08:00Z" w:initials="DX">
+    <w:p>
+      <w:pPr>
+        <w:pStyle w:val="CommentText"/>
+      </w:pPr>
+      <w:r>
+        <w:rPr>
+          <w:rStyle w:val="CommentReference"/>
+        </w:rPr>
+        <w:annotationRef/>
+      </w:r>
+      <w:r>
+        <w:t xml:space="preserve">He’s speaking this out loud for the first time. He’s vulnerable. So it’s a big deal. </w:t>
+      </w:r>
+    </w:p>
+  </w:comment>
+  <w:comment w:id="8" w:author="Diana Xin" w:date="2013-08-13T19:10:00Z" w:initials="DX">
+    <w:p>
+      <w:pPr>
+        <w:pStyle w:val="CommentText"/>
+      </w:pPr>
+      <w:r>
+        <w:rPr>
+          <w:rStyle w:val="CommentReference"/>
+        </w:rPr>
+        <w:annotationRef/>
+      </w:r>
+      <w:r>
+        <w:t xml:space="preserve">Is this related to some kind of trauma or loss in the past? Does Olivia’s death remind him of the death of someone else? The scene of her body being taken away. </w:t>
+      </w:r>
+    </w:p>
+  </w:comment>
+  <w:comment w:id="9" w:author="Diana Xin" w:date="2013-08-13T19:18:00Z" w:initials="DX">
+    <w:p>
+      <w:pPr>
+        <w:pStyle w:val="CommentText"/>
+      </w:pPr>
+      <w:r>
+        <w:rPr>
+          <w:rStyle w:val="CommentReference"/>
+        </w:rPr>
+        <w:annotationRef/>
+      </w:r>
+      <w:r>
+        <w:t xml:space="preserve">Is the screaming echoed in the underworld? Screaming is desperation, and there’s a lot of desperation on the Internet. Bion: Create the screaming of dark matter! </w:t>
+      </w:r>
+    </w:p>
+    <w:p>
+      <w:pPr>
+        <w:pStyle w:val="CommentText"/>
+      </w:pPr>
+    </w:p>
+    <w:p>
+      <w:pPr>
+        <w:pStyle w:val="CommentText"/>
+      </w:pPr>
+      <w:r>
+        <w:t>Noah: “That is true terror. That is psychotic terror.”</w:t>
+      </w:r>
+    </w:p>
+    <w:p>
+      <w:pPr>
+        <w:pStyle w:val="CommentText"/>
+      </w:pPr>
+    </w:p>
+    <w:p>
+      <w:pPr>
+        <w:pStyle w:val="CommentText"/>
+      </w:pPr>
+      <w:r>
+        <w:t xml:space="preserve">The screams are terror and loneliness, but it’s also a shared loneliness. But it’s also a loneliness that Noah isn’t even allowed to be with. Because he’s not really on the Internet himself. </w:t>
+      </w:r>
+    </w:p>
+    <w:p>
+      <w:pPr>
+        <w:pStyle w:val="CommentText"/>
+      </w:pPr>
+    </w:p>
+    <w:p>
+      <w:pPr>
+        <w:pStyle w:val="CommentText"/>
+      </w:pPr>
+      <w:r>
+        <w:t xml:space="preserve">A documentary: Everything we do is because of a fear of death. We create community and society as a way to reach immortality. </w:t>
+      </w:r>
+    </w:p>
+    <w:p>
+      <w:pPr>
+        <w:pStyle w:val="CommentText"/>
+      </w:pPr>
+    </w:p>
+    <w:p>
+      <w:pPr>
+        <w:pStyle w:val="CommentText"/>
+      </w:pPr>
+      <w:r>
+        <w:t>What are the fears he has? How debilitating are they? Is he actually tormented by his own psyche? If he has a community of safe figures, and then he has Olivia, who is slightly rebellious, what does that do to him?</w:t>
+      </w:r>
+    </w:p>
+  </w:comment>
+  <w:comment w:id="10" w:author="Diana Xin" w:date="2013-08-13T19:51:00Z" w:initials="DX">
+    <w:p>
+      <w:pPr>
+        <w:pStyle w:val="CommentText"/>
+      </w:pPr>
+      <w:r>
+        <w:rPr>
+          <w:rStyle w:val="CommentReference"/>
+        </w:rPr>
+        <w:annotationRef/>
+      </w:r>
+      <w:r>
+        <w:t>Too on the nose? The wording might be wrong, but the ideas are about the same?</w:t>
+      </w:r>
+    </w:p>
+  </w:comment>
+  <w:comment w:id="11" w:author="Diana Xin" w:date="2013-08-13T19:42:00Z" w:initials="DX">
+    <w:p>
+      <w:pPr>
+        <w:pStyle w:val="CommentText"/>
+      </w:pPr>
+      <w:r>
+        <w:rPr>
+          <w:rStyle w:val="CommentReference"/>
+        </w:rPr>
+        <w:annotationRef/>
+      </w:r>
+      <w:r>
+        <w:t xml:space="preserve">This seems to make sense because the computer is not a religious thing. </w:t>
+      </w:r>
+    </w:p>
+  </w:comment>
+</w:comments>
 </file>
 
 <file path=word/numbering.xml><?xml version="1.0" encoding="utf-8"?>
@@ -5019,6 +5994,92 @@
       <w:contextualSpacing/>
     </w:pPr>
   </w:style>
+  <w:style w:type="character" w:styleId="CommentReference">
+    <w:name w:val="annotation reference"/>
+    <w:basedOn w:val="DefaultParagraphFont"/>
+    <w:uiPriority w:val="99"/>
+    <w:semiHidden/>
+    <w:unhideWhenUsed/>
+    <w:rsid w:val="00827C4D"/>
+    <w:rPr>
+      <w:sz w:val="18"/>
+      <w:szCs w:val="18"/>
+    </w:rPr>
+  </w:style>
+  <w:style w:type="paragraph" w:styleId="CommentText">
+    <w:name w:val="annotation text"/>
+    <w:basedOn w:val="Normal"/>
+    <w:link w:val="CommentTextChar"/>
+    <w:uiPriority w:val="99"/>
+    <w:semiHidden/>
+    <w:unhideWhenUsed/>
+    <w:rsid w:val="00827C4D"/>
+  </w:style>
+  <w:style w:type="character" w:customStyle="1" w:styleId="CommentTextChar">
+    <w:name w:val="Comment Text Char"/>
+    <w:basedOn w:val="DefaultParagraphFont"/>
+    <w:link w:val="CommentText"/>
+    <w:uiPriority w:val="99"/>
+    <w:semiHidden/>
+    <w:rsid w:val="00827C4D"/>
+  </w:style>
+  <w:style w:type="paragraph" w:styleId="CommentSubject">
+    <w:name w:val="annotation subject"/>
+    <w:basedOn w:val="CommentText"/>
+    <w:next w:val="CommentText"/>
+    <w:link w:val="CommentSubjectChar"/>
+    <w:uiPriority w:val="99"/>
+    <w:semiHidden/>
+    <w:unhideWhenUsed/>
+    <w:rsid w:val="00827C4D"/>
+    <w:rPr>
+      <w:b/>
+      <w:bCs/>
+      <w:sz w:val="20"/>
+      <w:szCs w:val="20"/>
+    </w:rPr>
+  </w:style>
+  <w:style w:type="character" w:customStyle="1" w:styleId="CommentSubjectChar">
+    <w:name w:val="Comment Subject Char"/>
+    <w:basedOn w:val="CommentTextChar"/>
+    <w:link w:val="CommentSubject"/>
+    <w:uiPriority w:val="99"/>
+    <w:semiHidden/>
+    <w:rsid w:val="00827C4D"/>
+    <w:rPr>
+      <w:b/>
+      <w:bCs/>
+      <w:sz w:val="20"/>
+      <w:szCs w:val="20"/>
+    </w:rPr>
+  </w:style>
+  <w:style w:type="paragraph" w:styleId="BalloonText">
+    <w:name w:val="Balloon Text"/>
+    <w:basedOn w:val="Normal"/>
+    <w:link w:val="BalloonTextChar"/>
+    <w:uiPriority w:val="99"/>
+    <w:semiHidden/>
+    <w:unhideWhenUsed/>
+    <w:rsid w:val="00827C4D"/>
+    <w:rPr>
+      <w:rFonts w:ascii="Lucida Grande" w:hAnsi="Lucida Grande" w:cs="Lucida Grande"/>
+      <w:sz w:val="18"/>
+      <w:szCs w:val="18"/>
+    </w:rPr>
+  </w:style>
+  <w:style w:type="character" w:customStyle="1" w:styleId="BalloonTextChar">
+    <w:name w:val="Balloon Text Char"/>
+    <w:basedOn w:val="DefaultParagraphFont"/>
+    <w:link w:val="BalloonText"/>
+    <w:uiPriority w:val="99"/>
+    <w:semiHidden/>
+    <w:rsid w:val="00827C4D"/>
+    <w:rPr>
+      <w:rFonts w:ascii="Lucida Grande" w:hAnsi="Lucida Grande" w:cs="Lucida Grande"/>
+      <w:sz w:val="18"/>
+      <w:szCs w:val="18"/>
+    </w:rPr>
+  </w:style>
 </w:styles>
 </file>
 
@@ -5215,6 +6276,92 @@
       <w:ind w:left="720"/>
       <w:contextualSpacing/>
     </w:pPr>
+  </w:style>
+  <w:style w:type="character" w:styleId="CommentReference">
+    <w:name w:val="annotation reference"/>
+    <w:basedOn w:val="DefaultParagraphFont"/>
+    <w:uiPriority w:val="99"/>
+    <w:semiHidden/>
+    <w:unhideWhenUsed/>
+    <w:rsid w:val="00827C4D"/>
+    <w:rPr>
+      <w:sz w:val="18"/>
+      <w:szCs w:val="18"/>
+    </w:rPr>
+  </w:style>
+  <w:style w:type="paragraph" w:styleId="CommentText">
+    <w:name w:val="annotation text"/>
+    <w:basedOn w:val="Normal"/>
+    <w:link w:val="CommentTextChar"/>
+    <w:uiPriority w:val="99"/>
+    <w:semiHidden/>
+    <w:unhideWhenUsed/>
+    <w:rsid w:val="00827C4D"/>
+  </w:style>
+  <w:style w:type="character" w:customStyle="1" w:styleId="CommentTextChar">
+    <w:name w:val="Comment Text Char"/>
+    <w:basedOn w:val="DefaultParagraphFont"/>
+    <w:link w:val="CommentText"/>
+    <w:uiPriority w:val="99"/>
+    <w:semiHidden/>
+    <w:rsid w:val="00827C4D"/>
+  </w:style>
+  <w:style w:type="paragraph" w:styleId="CommentSubject">
+    <w:name w:val="annotation subject"/>
+    <w:basedOn w:val="CommentText"/>
+    <w:next w:val="CommentText"/>
+    <w:link w:val="CommentSubjectChar"/>
+    <w:uiPriority w:val="99"/>
+    <w:semiHidden/>
+    <w:unhideWhenUsed/>
+    <w:rsid w:val="00827C4D"/>
+    <w:rPr>
+      <w:b/>
+      <w:bCs/>
+      <w:sz w:val="20"/>
+      <w:szCs w:val="20"/>
+    </w:rPr>
+  </w:style>
+  <w:style w:type="character" w:customStyle="1" w:styleId="CommentSubjectChar">
+    <w:name w:val="Comment Subject Char"/>
+    <w:basedOn w:val="CommentTextChar"/>
+    <w:link w:val="CommentSubject"/>
+    <w:uiPriority w:val="99"/>
+    <w:semiHidden/>
+    <w:rsid w:val="00827C4D"/>
+    <w:rPr>
+      <w:b/>
+      <w:bCs/>
+      <w:sz w:val="20"/>
+      <w:szCs w:val="20"/>
+    </w:rPr>
+  </w:style>
+  <w:style w:type="paragraph" w:styleId="BalloonText">
+    <w:name w:val="Balloon Text"/>
+    <w:basedOn w:val="Normal"/>
+    <w:link w:val="BalloonTextChar"/>
+    <w:uiPriority w:val="99"/>
+    <w:semiHidden/>
+    <w:unhideWhenUsed/>
+    <w:rsid w:val="00827C4D"/>
+    <w:rPr>
+      <w:rFonts w:ascii="Lucida Grande" w:hAnsi="Lucida Grande" w:cs="Lucida Grande"/>
+      <w:sz w:val="18"/>
+      <w:szCs w:val="18"/>
+    </w:rPr>
+  </w:style>
+  <w:style w:type="character" w:customStyle="1" w:styleId="BalloonTextChar">
+    <w:name w:val="Balloon Text Char"/>
+    <w:basedOn w:val="DefaultParagraphFont"/>
+    <w:link w:val="BalloonText"/>
+    <w:uiPriority w:val="99"/>
+    <w:semiHidden/>
+    <w:rsid w:val="00827C4D"/>
+    <w:rPr>
+      <w:rFonts w:ascii="Lucida Grande" w:hAnsi="Lucida Grande" w:cs="Lucida Grande"/>
+      <w:sz w:val="18"/>
+      <w:szCs w:val="18"/>
+    </w:rPr>
   </w:style>
 </w:styles>
 </file>

</xml_diff>